<commit_message>
splitted grid api from strip api
</commit_message>
<xml_diff>
--- a/documentatie.docx
+++ b/documentatie.docx
@@ -275,8 +275,18 @@
                 <w:szCs w:val="64"/>
                 <w:lang w:val="nl-BE"/>
               </w:rPr>
-              <w:t>Audio &amp; Visuals</w:t>
+              <w:t xml:space="preserve">Audio &amp; Visual </w:t>
             </w:r>
+            <w:proofErr w:type="spellStart"/>
+            <w:r>
+              <w:rPr>
+                <w:sz w:val="64"/>
+                <w:szCs w:val="64"/>
+                <w:lang w:val="nl-BE"/>
+              </w:rPr>
+              <w:t>productions</w:t>
+            </w:r>
+            <w:proofErr w:type="spellEnd"/>
           </w:p>
         </w:tc>
       </w:tr>
@@ -626,20 +636,36 @@
       <w:pPr>
         <w:pStyle w:val="Heading1"/>
         <w:rPr>
-          <w:lang w:val="nl-BE"/>
-        </w:rPr>
-      </w:pPr>
-      <w:r>
-        <w:rPr>
-          <w:lang w:val="nl-BE"/>
-        </w:rPr>
-        <w:t>Installatie instructies</w:t>
-      </w:r>
-    </w:p>
-    <w:p>
-      <w:pPr>
-        <w:rPr>
-          <w:lang w:val="nl-BE"/>
+          <w:lang w:val="en-US"/>
+        </w:rPr>
+      </w:pPr>
+      <w:proofErr w:type="spellStart"/>
+      <w:r>
+        <w:rPr>
+          <w:lang w:val="en-US"/>
+        </w:rPr>
+        <w:t>Installatie</w:t>
+      </w:r>
+      <w:proofErr w:type="spellEnd"/>
+      <w:r>
+        <w:rPr>
+          <w:lang w:val="en-US"/>
+        </w:rPr>
+        <w:t xml:space="preserve"> </w:t>
+      </w:r>
+      <w:proofErr w:type="spellStart"/>
+      <w:r>
+        <w:rPr>
+          <w:lang w:val="en-US"/>
+        </w:rPr>
+        <w:t>instructies</w:t>
+      </w:r>
+      <w:proofErr w:type="spellEnd"/>
+    </w:p>
+    <w:p>
+      <w:pPr>
+        <w:rPr>
+          <w:lang w:val="en-US"/>
         </w:rPr>
       </w:pPr>
     </w:p>
@@ -647,27 +673,137 @@
       <w:pPr>
         <w:pStyle w:val="Heading2"/>
         <w:rPr>
-          <w:lang w:val="nl-BE"/>
-        </w:rPr>
-      </w:pPr>
-      <w:r>
-        <w:rPr>
-          <w:lang w:val="nl-BE"/>
-        </w:rPr>
-        <w:t xml:space="preserve">Server – </w:t>
+          <w:lang w:val="en-US"/>
+        </w:rPr>
+      </w:pPr>
+      <w:r>
+        <w:rPr>
+          <w:lang w:val="en-US"/>
+        </w:rPr>
+        <w:t>Server – Infinity Mirror</w:t>
+      </w:r>
+    </w:p>
+    <w:p>
+      <w:pPr>
+        <w:rPr>
+          <w:lang w:val="en-US"/>
+        </w:rPr>
+      </w:pPr>
+    </w:p>
+    <w:p>
+      <w:pPr>
+        <w:rPr>
+          <w:lang w:val="nl-BE"/>
+        </w:rPr>
+      </w:pPr>
+      <w:r>
+        <w:rPr>
+          <w:lang w:val="en-US"/>
+        </w:rPr>
+        <w:t xml:space="preserve">… </w:t>
+      </w:r>
+      <w:proofErr w:type="gramStart"/>
+      <w:r>
+        <w:rPr>
+          <w:lang w:val="nl-BE"/>
+        </w:rPr>
+        <w:t>aanvullen</w:t>
+      </w:r>
+      <w:proofErr w:type="gramEnd"/>
+      <w:r>
+        <w:rPr>
+          <w:lang w:val="nl-BE"/>
+        </w:rPr>
+        <w:t xml:space="preserve"> door Simon</w:t>
+      </w:r>
+    </w:p>
+    <w:p>
+      <w:pPr>
+        <w:rPr>
+          <w:lang w:val="nl-BE"/>
+        </w:rPr>
+      </w:pPr>
+    </w:p>
+    <w:p>
+      <w:pPr>
+        <w:rPr>
+          <w:lang w:val="nl-BE"/>
+        </w:rPr>
+      </w:pPr>
+    </w:p>
+    <w:p>
+      <w:pPr>
+        <w:pStyle w:val="Heading2"/>
+        <w:rPr>
+          <w:lang w:val="nl-BE"/>
+        </w:rPr>
+      </w:pPr>
+      <w:r>
+        <w:rPr>
+          <w:lang w:val="nl-BE"/>
+        </w:rPr>
+        <w:t>Client – Android applicatie</w:t>
+      </w:r>
+    </w:p>
+    <w:p>
+      <w:pPr>
+        <w:rPr>
+          <w:lang w:val="nl-BE"/>
+        </w:rPr>
+      </w:pPr>
+    </w:p>
+    <w:p>
+      <w:pPr>
+        <w:rPr>
+          <w:lang w:val="nl-BE"/>
+        </w:rPr>
+      </w:pPr>
+      <w:r>
+        <w:rPr>
+          <w:lang w:val="nl-BE"/>
+        </w:rPr>
+        <w:t xml:space="preserve">De </w:t>
       </w:r>
       <w:proofErr w:type="spellStart"/>
       <w:r>
         <w:rPr>
           <w:lang w:val="nl-BE"/>
         </w:rPr>
-        <w:t>Infinity</w:t>
+        <w:t>app</w:t>
       </w:r>
       <w:proofErr w:type="spellEnd"/>
       <w:r>
         <w:rPr>
           <w:lang w:val="nl-BE"/>
         </w:rPr>
+        <w:t xml:space="preserve"> kan geïnstalleerd worden via de Play Store op Android </w:t>
+      </w:r>
+      <w:proofErr w:type="spellStart"/>
+      <w:r>
+        <w:rPr>
+          <w:lang w:val="nl-BE"/>
+        </w:rPr>
+        <w:t>devices</w:t>
+      </w:r>
+      <w:proofErr w:type="spellEnd"/>
+      <w:r>
+        <w:rPr>
+          <w:lang w:val="nl-BE"/>
+        </w:rPr>
+        <w:t xml:space="preserve"> met een besturingssysteem hoger dan 4.3 </w:t>
+      </w:r>
+      <w:proofErr w:type="spellStart"/>
+      <w:r>
+        <w:rPr>
+          <w:lang w:val="nl-BE"/>
+        </w:rPr>
+        <w:t>Jelly</w:t>
+      </w:r>
+      <w:proofErr w:type="spellEnd"/>
+      <w:r>
+        <w:rPr>
+          <w:lang w:val="nl-BE"/>
+        </w:rPr>
         <w:t xml:space="preserve"> </w:t>
       </w:r>
       <w:proofErr w:type="spellStart"/>
@@ -675,127 +811,9 @@
         <w:rPr>
           <w:lang w:val="nl-BE"/>
         </w:rPr>
-        <w:t>Mirror</w:t>
+        <w:t>Bean</w:t>
       </w:r>
       <w:proofErr w:type="spellEnd"/>
-    </w:p>
-    <w:p>
-      <w:pPr>
-        <w:rPr>
-          <w:lang w:val="nl-BE"/>
-        </w:rPr>
-      </w:pPr>
-    </w:p>
-    <w:p>
-      <w:pPr>
-        <w:rPr>
-          <w:lang w:val="nl-BE"/>
-        </w:rPr>
-      </w:pPr>
-      <w:r>
-        <w:rPr>
-          <w:lang w:val="nl-BE"/>
-        </w:rPr>
-        <w:t>… aanvullen door Simon</w:t>
-      </w:r>
-    </w:p>
-    <w:p>
-      <w:pPr>
-        <w:rPr>
-          <w:lang w:val="nl-BE"/>
-        </w:rPr>
-      </w:pPr>
-    </w:p>
-    <w:p>
-      <w:pPr>
-        <w:rPr>
-          <w:lang w:val="nl-BE"/>
-        </w:rPr>
-      </w:pPr>
-    </w:p>
-    <w:p>
-      <w:pPr>
-        <w:pStyle w:val="Heading2"/>
-        <w:rPr>
-          <w:lang w:val="nl-BE"/>
-        </w:rPr>
-      </w:pPr>
-      <w:r>
-        <w:rPr>
-          <w:lang w:val="nl-BE"/>
-        </w:rPr>
-        <w:t>Client – Android applicatie</w:t>
-      </w:r>
-    </w:p>
-    <w:p>
-      <w:pPr>
-        <w:rPr>
-          <w:lang w:val="nl-BE"/>
-        </w:rPr>
-      </w:pPr>
-    </w:p>
-    <w:p>
-      <w:pPr>
-        <w:rPr>
-          <w:lang w:val="nl-BE"/>
-        </w:rPr>
-      </w:pPr>
-      <w:r>
-        <w:rPr>
-          <w:lang w:val="nl-BE"/>
-        </w:rPr>
-        <w:t xml:space="preserve">De </w:t>
-      </w:r>
-      <w:proofErr w:type="spellStart"/>
-      <w:r>
-        <w:rPr>
-          <w:lang w:val="nl-BE"/>
-        </w:rPr>
-        <w:t>app</w:t>
-      </w:r>
-      <w:proofErr w:type="spellEnd"/>
-      <w:r>
-        <w:rPr>
-          <w:lang w:val="nl-BE"/>
-        </w:rPr>
-        <w:t xml:space="preserve"> kan geïnstalleerd worden via de Play Store op Android </w:t>
-      </w:r>
-      <w:proofErr w:type="spellStart"/>
-      <w:r>
-        <w:rPr>
-          <w:lang w:val="nl-BE"/>
-        </w:rPr>
-        <w:t>devices</w:t>
-      </w:r>
-      <w:proofErr w:type="spellEnd"/>
-      <w:r>
-        <w:rPr>
-          <w:lang w:val="nl-BE"/>
-        </w:rPr>
-        <w:t xml:space="preserve"> met een besturingssysteem hoger dan 4.3 </w:t>
-      </w:r>
-      <w:proofErr w:type="spellStart"/>
-      <w:r>
-        <w:rPr>
-          <w:lang w:val="nl-BE"/>
-        </w:rPr>
-        <w:t>Jelly</w:t>
-      </w:r>
-      <w:proofErr w:type="spellEnd"/>
-      <w:r>
-        <w:rPr>
-          <w:lang w:val="nl-BE"/>
-        </w:rPr>
-        <w:t xml:space="preserve"> </w:t>
-      </w:r>
-      <w:proofErr w:type="spellStart"/>
-      <w:r>
-        <w:rPr>
-          <w:lang w:val="nl-BE"/>
-        </w:rPr>
-        <w:t>Bean</w:t>
-      </w:r>
-      <w:proofErr w:type="spellEnd"/>
       <w:r>
         <w:rPr>
           <w:lang w:val="nl-BE"/>
@@ -813,12 +831,12 @@
     <w:p>
       <w:pPr>
         <w:rPr>
-          <w:lang w:val="nl-BE"/>
-        </w:rPr>
-      </w:pPr>
-      <w:r>
-        <w:rPr>
-          <w:lang w:val="nl-BE"/>
+          <w:lang w:val="en-US"/>
+        </w:rPr>
+      </w:pPr>
+      <w:r>
+        <w:rPr>
+          <w:lang w:val="en-US"/>
         </w:rPr>
         <w:t xml:space="preserve">Download URL: </w:t>
       </w:r>
@@ -826,7 +844,7 @@
         <w:r>
           <w:rPr>
             <w:rStyle w:val="Hyperlink"/>
-            <w:lang w:val="nl-BE"/>
+            <w:lang w:val="en-US"/>
           </w:rPr>
           <w:t>https://play.google.com/store/apps/details?id=be.howest.nmct.android</w:t>
         </w:r>
@@ -835,7 +853,7 @@
     <w:p>
       <w:pPr>
         <w:rPr>
-          <w:lang w:val="nl-BE"/>
+          <w:lang w:val="en-US"/>
         </w:rPr>
       </w:pPr>
     </w:p>
@@ -893,123 +911,6 @@
         </w:rPr>
         <w:t>’ aanvinken.</w:t>
       </w:r>
-    </w:p>
-    <w:p>
-      <w:pPr>
-        <w:rPr>
-          <w:lang w:val="nl-BE"/>
-        </w:rPr>
-      </w:pPr>
-    </w:p>
-    <w:p>
-      <w:pPr>
-        <w:rPr>
-          <w:lang w:val="nl-BE"/>
-        </w:rPr>
-      </w:pPr>
-      <w:r>
-        <w:rPr>
-          <w:lang w:val="nl-BE"/>
-        </w:rPr>
-        <w:t xml:space="preserve">Nadien kunt u de applicatie opstarten en via de ‘Test </w:t>
-      </w:r>
-      <w:proofErr w:type="spellStart"/>
-      <w:r>
-        <w:rPr>
-          <w:lang w:val="nl-BE"/>
-        </w:rPr>
-        <w:t>notification</w:t>
-      </w:r>
-      <w:proofErr w:type="spellEnd"/>
-      <w:r>
-        <w:rPr>
-          <w:lang w:val="nl-BE"/>
-        </w:rPr>
-        <w:t xml:space="preserve">’ knop </w:t>
-      </w:r>
-      <w:proofErr w:type="spellStart"/>
-      <w:r>
-        <w:rPr>
-          <w:lang w:val="nl-BE"/>
-        </w:rPr>
-        <w:t>controlleren</w:t>
-      </w:r>
-      <w:proofErr w:type="spellEnd"/>
-      <w:r>
-        <w:rPr>
-          <w:lang w:val="nl-BE"/>
-        </w:rPr>
-        <w:t xml:space="preserve"> of uw telefoontoestel verbinding kan maken met de spiegel. Normaal zou het middelste </w:t>
-      </w:r>
-      <w:proofErr w:type="spellStart"/>
-      <w:r>
-        <w:rPr>
-          <w:lang w:val="nl-BE"/>
-        </w:rPr>
-        <w:t>grid</w:t>
-      </w:r>
-      <w:proofErr w:type="spellEnd"/>
-      <w:r>
-        <w:rPr>
-          <w:lang w:val="nl-BE"/>
-        </w:rPr>
-        <w:t xml:space="preserve"> een willekeurige kleur hebben met een witte horizontale streep erdoor.</w:t>
-      </w:r>
-    </w:p>
-    <w:p>
-      <w:pPr>
-        <w:rPr>
-          <w:lang w:val="nl-BE"/>
-        </w:rPr>
-      </w:pPr>
-    </w:p>
-    <w:p>
-      <w:pPr>
-        <w:rPr>
-          <w:lang w:val="nl-BE"/>
-        </w:rPr>
-      </w:pPr>
-      <w:r>
-        <w:rPr>
-          <w:lang w:val="nl-BE"/>
-        </w:rPr>
-        <w:t xml:space="preserve">Via de handige </w:t>
-      </w:r>
-      <w:proofErr w:type="gramStart"/>
-      <w:r>
-        <w:rPr>
-          <w:lang w:val="nl-BE"/>
-        </w:rPr>
-        <w:t>switchen</w:t>
-      </w:r>
-      <w:proofErr w:type="gramEnd"/>
-      <w:r>
-        <w:rPr>
-          <w:lang w:val="nl-BE"/>
-        </w:rPr>
-        <w:t xml:space="preserve"> kunt u zelf kiezen van welke </w:t>
-      </w:r>
-      <w:proofErr w:type="spellStart"/>
-      <w:r>
-        <w:rPr>
-          <w:lang w:val="nl-BE"/>
-        </w:rPr>
-        <w:t>app</w:t>
-      </w:r>
-      <w:proofErr w:type="spellEnd"/>
-      <w:r>
-        <w:rPr>
-          <w:lang w:val="nl-BE"/>
-        </w:rPr>
-        <w:t xml:space="preserve"> notificaties getoond worden op de spiegel.</w:t>
-      </w:r>
-    </w:p>
-    <w:p>
-      <w:pPr>
-        <w:rPr>
-          <w:lang w:val="nl-BE"/>
-        </w:rPr>
-      </w:pPr>
     </w:p>
     <w:p>
       <w:pPr>
@@ -1025,7 +926,7 @@
         </w:rPr>
         <w:lastRenderedPageBreak/>
         <w:drawing>
-          <wp:inline distT="0" distB="0" distL="0" distR="0">
+          <wp:inline distT="0" distB="0" distL="0" distR="0" wp14:anchorId="740CB074" wp14:editId="25DA3B0B">
             <wp:extent cx="1800000" cy="3200000"/>
             <wp:effectExtent l="0" t="0" r="0" b="635"/>
             <wp:docPr id="5" name="Picture 5" descr="C:\Users\Yoran.Yoran\Dropbox\Camera Uploads\2015-01-17 22.44.36.png"/>
@@ -1085,7 +986,7 @@
           <w:lang w:val="nl-BE" w:eastAsia="nl-BE"/>
         </w:rPr>
         <w:drawing>
-          <wp:inline distT="0" distB="0" distL="0" distR="0">
+          <wp:inline distT="0" distB="0" distL="0" distR="0" wp14:anchorId="41A19652" wp14:editId="6F109A22">
             <wp:extent cx="1800000" cy="3200000"/>
             <wp:effectExtent l="0" t="0" r="0" b="635"/>
             <wp:docPr id="7" name="Picture 7" descr="C:\Users\Yoran.Yoran\Dropbox\Camera Uploads\2015-01-17 22.44.43.png"/>
@@ -1145,7 +1046,7 @@
           <w:lang w:val="nl-BE" w:eastAsia="nl-BE"/>
         </w:rPr>
         <w:drawing>
-          <wp:inline distT="0" distB="0" distL="0" distR="0">
+          <wp:inline distT="0" distB="0" distL="0" distR="0" wp14:anchorId="7E41BDF6" wp14:editId="3B217D34">
             <wp:extent cx="1800000" cy="3200000"/>
             <wp:effectExtent l="0" t="0" r="0" b="635"/>
             <wp:docPr id="8" name="Picture 8" descr="C:\Users\Yoran.Yoran\Dropbox\Camera Uploads\2015-01-17 22.44.49.png"/>
@@ -1212,6 +1113,232 @@
     </w:p>
     <w:p>
       <w:pPr>
+        <w:rPr>
+          <w:lang w:val="nl-BE"/>
+        </w:rPr>
+      </w:pPr>
+    </w:p>
+    <w:p>
+      <w:pPr>
+        <w:rPr>
+          <w:lang w:val="nl-BE"/>
+        </w:rPr>
+      </w:pPr>
+      <w:r>
+        <w:rPr>
+          <w:lang w:val="nl-BE"/>
+        </w:rPr>
+        <w:t xml:space="preserve">Nadien kunt u de applicatie opstarten en via de ‘Test </w:t>
+      </w:r>
+      <w:proofErr w:type="spellStart"/>
+      <w:r>
+        <w:rPr>
+          <w:lang w:val="nl-BE"/>
+        </w:rPr>
+        <w:t>notification</w:t>
+      </w:r>
+      <w:proofErr w:type="spellEnd"/>
+      <w:r>
+        <w:rPr>
+          <w:lang w:val="nl-BE"/>
+        </w:rPr>
+        <w:t xml:space="preserve">’ knop </w:t>
+      </w:r>
+      <w:proofErr w:type="spellStart"/>
+      <w:r>
+        <w:rPr>
+          <w:lang w:val="nl-BE"/>
+        </w:rPr>
+        <w:t>controlleren</w:t>
+      </w:r>
+      <w:proofErr w:type="spellEnd"/>
+      <w:r>
+        <w:rPr>
+          <w:lang w:val="nl-BE"/>
+        </w:rPr>
+        <w:t xml:space="preserve"> of uw telefoontoestel verbinding kan maken met de spiegel. Normaal zou het middelste </w:t>
+      </w:r>
+      <w:proofErr w:type="spellStart"/>
+      <w:r>
+        <w:rPr>
+          <w:lang w:val="nl-BE"/>
+        </w:rPr>
+        <w:t>grid</w:t>
+      </w:r>
+      <w:proofErr w:type="spellEnd"/>
+      <w:r>
+        <w:rPr>
+          <w:lang w:val="nl-BE"/>
+        </w:rPr>
+        <w:t xml:space="preserve"> een willekeurige kleur hebben met een witte horizontale streep erdoor.</w:t>
+      </w:r>
+    </w:p>
+    <w:p>
+      <w:pPr>
+        <w:rPr>
+          <w:lang w:val="nl-BE"/>
+        </w:rPr>
+      </w:pPr>
+    </w:p>
+    <w:p>
+      <w:pPr>
+        <w:rPr>
+          <w:lang w:val="nl-BE"/>
+        </w:rPr>
+      </w:pPr>
+      <w:r>
+        <w:rPr>
+          <w:lang w:val="nl-BE"/>
+        </w:rPr>
+        <w:t>Via</w:t>
+      </w:r>
+      <w:r>
+        <w:rPr>
+          <w:lang w:val="nl-BE"/>
+        </w:rPr>
+        <w:t xml:space="preserve"> h</w:t>
+      </w:r>
+      <w:r>
+        <w:rPr>
+          <w:lang w:val="nl-BE"/>
+        </w:rPr>
+        <w:t>andige switches</w:t>
+      </w:r>
+      <w:r>
+        <w:rPr>
+          <w:lang w:val="nl-BE"/>
+        </w:rPr>
+        <w:t xml:space="preserve"> kunt u zelf kiezen van welke </w:t>
+      </w:r>
+      <w:proofErr w:type="spellStart"/>
+      <w:r>
+        <w:rPr>
+          <w:lang w:val="nl-BE"/>
+        </w:rPr>
+        <w:t>app</w:t>
+      </w:r>
+      <w:proofErr w:type="spellEnd"/>
+      <w:r>
+        <w:rPr>
+          <w:lang w:val="nl-BE"/>
+        </w:rPr>
+        <w:t xml:space="preserve"> notificaties getoond</w:t>
+      </w:r>
+      <w:r>
+        <w:rPr>
+          <w:lang w:val="nl-BE"/>
+        </w:rPr>
+        <w:t xml:space="preserve"> moeten</w:t>
+      </w:r>
+      <w:r>
+        <w:rPr>
+          <w:lang w:val="nl-BE"/>
+        </w:rPr>
+        <w:t xml:space="preserve"> worden op de spiegel.</w:t>
+      </w:r>
+    </w:p>
+    <w:p>
+      <w:pPr>
+        <w:rPr>
+          <w:lang w:val="nl-BE"/>
+        </w:rPr>
+      </w:pPr>
+    </w:p>
+    <w:p>
+      <w:pPr>
+        <w:jc w:val="center"/>
+        <w:rPr>
+          <w:lang w:val="nl-BE"/>
+        </w:rPr>
+      </w:pPr>
+      <w:r>
+        <w:rPr>
+          <w:noProof/>
+          <w:lang w:val="nl-BE" w:eastAsia="nl-BE"/>
+        </w:rPr>
+        <w:drawing>
+          <wp:inline distT="0" distB="0" distL="0" distR="0" wp14:anchorId="52737E3D" wp14:editId="33BECD37">
+            <wp:extent cx="1800000" cy="3199890"/>
+            <wp:effectExtent l="0" t="0" r="0" b="635"/>
+            <wp:docPr id="4" name="Picture 4" descr="C:\Users\Yoran.Yoran\Dropbox\Camera Uploads\2015-01-18 14.32.50.png"/>
+            <wp:cNvGraphicFramePr>
+              <a:graphicFrameLocks xmlns:a="http://schemas.openxmlformats.org/drawingml/2006/main" noChangeAspect="1"/>
+            </wp:cNvGraphicFramePr>
+            <a:graphic xmlns:a="http://schemas.openxmlformats.org/drawingml/2006/main">
+              <a:graphicData uri="http://schemas.openxmlformats.org/drawingml/2006/picture">
+                <pic:pic xmlns:pic="http://schemas.openxmlformats.org/drawingml/2006/picture">
+                  <pic:nvPicPr>
+                    <pic:cNvPr id="0" name="Picture 1" descr="C:\Users\Yoran.Yoran\Dropbox\Camera Uploads\2015-01-18 14.32.50.png"/>
+                    <pic:cNvPicPr>
+                      <a:picLocks noChangeAspect="1" noChangeArrowheads="1"/>
+                    </pic:cNvPicPr>
+                  </pic:nvPicPr>
+                  <pic:blipFill>
+                    <a:blip r:embed="rId19">
+                      <a:extLst>
+                        <a:ext uri="{28A0092B-C50C-407E-A947-70E740481C1C}">
+                          <a14:useLocalDpi xmlns:a14="http://schemas.microsoft.com/office/drawing/2010/main" val="0"/>
+                        </a:ext>
+                      </a:extLst>
+                    </a:blip>
+                    <a:srcRect/>
+                    <a:stretch>
+                      <a:fillRect/>
+                    </a:stretch>
+                  </pic:blipFill>
+                  <pic:spPr bwMode="auto">
+                    <a:xfrm>
+                      <a:off x="0" y="0"/>
+                      <a:ext cx="1800000" cy="3199890"/>
+                    </a:xfrm>
+                    <a:prstGeom prst="rect">
+                      <a:avLst/>
+                    </a:prstGeom>
+                    <a:noFill/>
+                    <a:ln>
+                      <a:noFill/>
+                    </a:ln>
+                  </pic:spPr>
+                </pic:pic>
+              </a:graphicData>
+            </a:graphic>
+          </wp:inline>
+        </w:drawing>
+      </w:r>
+    </w:p>
+    <w:p>
+      <w:pPr>
+        <w:jc w:val="center"/>
+        <w:rPr>
+          <w:i/>
+          <w:lang w:val="nl-BE"/>
+        </w:rPr>
+      </w:pPr>
+      <w:r>
+        <w:rPr>
+          <w:i/>
+          <w:lang w:val="nl-BE"/>
+        </w:rPr>
+        <w:t xml:space="preserve">Afbeelding: screenshot van de applicatie </w:t>
+      </w:r>
+    </w:p>
+    <w:p>
+      <w:pPr>
+        <w:rPr>
+          <w:lang w:val="nl-BE"/>
+        </w:rPr>
+      </w:pPr>
+    </w:p>
+    <w:p>
+      <w:pPr>
+        <w:jc w:val="center"/>
+        <w:rPr>
+          <w:lang w:val="nl-BE"/>
+        </w:rPr>
+      </w:pPr>
+    </w:p>
+    <w:p>
+      <w:pPr>
         <w:jc w:val="center"/>
         <w:rPr>
           <w:i/>
@@ -1232,6 +1359,7 @@
         <w:rPr>
           <w:lang w:val="nl-BE"/>
         </w:rPr>
+        <w:lastRenderedPageBreak/>
         <w:t>Werking</w:t>
       </w:r>
     </w:p>
@@ -1646,6 +1774,8 @@
         <w:t>en van de gebruiker bijgehouden zodat deze niet iedere keer opnieuw ingesteld moeten worden.</w:t>
       </w:r>
     </w:p>
+    <w:p/>
+    <w:p/>
     <w:p>
       <w:pPr>
         <w:pStyle w:val="Heading1"/>
@@ -1657,7 +1787,6 @@
         <w:rPr>
           <w:lang w:val="nl-BE"/>
         </w:rPr>
-        <w:lastRenderedPageBreak/>
         <w:t>Aanpak en realisatie</w:t>
       </w:r>
     </w:p>
@@ -1852,6 +1981,7 @@
         <w:rPr>
           <w:lang w:val="nl-BE"/>
         </w:rPr>
+        <w:lastRenderedPageBreak/>
         <w:t>Omdat er dus een LED</w:t>
       </w:r>
       <w:r>
@@ -2080,6 +2210,128 @@
     </w:p>
     <w:p>
       <w:pPr>
+        <w:tabs>
+          <w:tab w:val="left" w:pos="5568"/>
+        </w:tabs>
+        <w:rPr>
+          <w:lang w:val="nl-BE"/>
+        </w:rPr>
+      </w:pPr>
+      <w:r>
+        <w:rPr>
+          <w:lang w:val="nl-BE"/>
+        </w:rPr>
+        <w:t xml:space="preserve">Gedurende de volledige loop van dit project waren er niet zoveel </w:t>
+      </w:r>
+      <w:proofErr w:type="spellStart"/>
+      <w:r>
+        <w:rPr>
+          <w:lang w:val="nl-BE"/>
+        </w:rPr>
+        <w:t>vernoeming</w:t>
+      </w:r>
+      <w:r>
+        <w:rPr>
+          <w:lang w:val="nl-BE"/>
+        </w:rPr>
+        <w:t>s</w:t>
+      </w:r>
+      <w:proofErr w:type="spellEnd"/>
+      <w:r>
+        <w:rPr>
+          <w:lang w:val="nl-BE"/>
+        </w:rPr>
+        <w:t xml:space="preserve"> waardige problemen</w:t>
+      </w:r>
+      <w:r>
+        <w:rPr>
+          <w:lang w:val="nl-BE"/>
+        </w:rPr>
+        <w:t xml:space="preserve">. Een van de grootste probleem dat we hadden was ervoor zorgen dat onze Node.js server meerdere </w:t>
+      </w:r>
+      <w:proofErr w:type="spellStart"/>
+      <w:r>
+        <w:rPr>
+          <w:lang w:val="nl-BE"/>
+        </w:rPr>
+        <w:t>LEDs</w:t>
+      </w:r>
+      <w:proofErr w:type="spellEnd"/>
+      <w:r>
+        <w:rPr>
+          <w:lang w:val="nl-BE"/>
+        </w:rPr>
+        <w:t xml:space="preserve"> kon aansturen en constant te laten </w:t>
+      </w:r>
+      <w:proofErr w:type="spellStart"/>
+      <w:r>
+        <w:rPr>
+          <w:lang w:val="nl-BE"/>
+        </w:rPr>
+        <w:t>loopen</w:t>
+      </w:r>
+      <w:proofErr w:type="spellEnd"/>
+      <w:r>
+        <w:rPr>
+          <w:lang w:val="nl-BE"/>
+        </w:rPr>
+        <w:t xml:space="preserve">. </w:t>
+      </w:r>
+    </w:p>
+    <w:p>
+      <w:pPr>
+        <w:tabs>
+          <w:tab w:val="left" w:pos="5568"/>
+        </w:tabs>
+        <w:rPr>
+          <w:lang w:val="nl-BE"/>
+        </w:rPr>
+      </w:pPr>
+    </w:p>
+    <w:p>
+      <w:pPr>
+        <w:tabs>
+          <w:tab w:val="left" w:pos="5568"/>
+        </w:tabs>
+        <w:rPr>
+          <w:lang w:val="nl-BE"/>
+        </w:rPr>
+      </w:pPr>
+      <w:r>
+        <w:rPr>
+          <w:lang w:val="nl-BE"/>
+        </w:rPr>
+        <w:t>Een oplossing hiervoor was zorgen voor een oneindige loop die onderbroken wordt wanneer men een nieuw effect heeft gekozen.</w:t>
+      </w:r>
+    </w:p>
+    <w:p>
+      <w:pPr>
+        <w:tabs>
+          <w:tab w:val="left" w:pos="5568"/>
+        </w:tabs>
+        <w:rPr>
+          <w:lang w:val="nl-BE"/>
+        </w:rPr>
+      </w:pPr>
+      <w:r>
+        <w:rPr>
+          <w:lang w:val="nl-BE"/>
+        </w:rPr>
+        <w:tab/>
+      </w:r>
+    </w:p>
+    <w:p>
+      <w:pPr>
+        <w:tabs>
+          <w:tab w:val="left" w:pos="5568"/>
+        </w:tabs>
+        <w:rPr>
+          <w:lang w:val="nl-BE"/>
+        </w:rPr>
+      </w:pPr>
+    </w:p>
+    <w:p>
+      <w:pPr>
         <w:pStyle w:val="Heading1"/>
         <w:rPr>
           <w:lang w:val="nl-BE"/>
@@ -2101,19 +2353,199 @@
     </w:p>
     <w:p>
       <w:pPr>
-        <w:pStyle w:val="Heading1"/>
-        <w:rPr>
-          <w:lang w:val="nl-BE"/>
-        </w:rPr>
-      </w:pPr>
-      <w:r>
-        <w:rPr>
-          <w:lang w:val="nl-BE"/>
-        </w:rPr>
-        <w:t>Referenties en bibliografie</w:t>
+        <w:rPr>
+          <w:lang w:val="nl-BE"/>
+        </w:rPr>
+      </w:pPr>
+      <w:r>
+        <w:rPr>
+          <w:lang w:val="nl-BE"/>
+        </w:rPr>
+        <w:t>Het model dat we nu hebben is nog eerder een prototype. De afwerking en materiaal keuze leent er zich niet toe om het product te verkopen.</w:t>
+      </w:r>
+    </w:p>
+    <w:p>
+      <w:pPr>
+        <w:rPr>
+          <w:lang w:val="nl-BE"/>
+        </w:rPr>
+      </w:pPr>
+      <w:r>
+        <w:rPr>
+          <w:lang w:val="nl-BE"/>
+        </w:rPr>
+        <w:t xml:space="preserve">De gehele opstelling kan ook nog iets dunner gemaakt worden dan dat het nu is. </w:t>
+      </w:r>
+    </w:p>
+    <w:p>
+      <w:pPr>
+        <w:rPr>
+          <w:lang w:val="nl-BE"/>
+        </w:rPr>
+      </w:pPr>
+    </w:p>
+    <w:p>
+      <w:pPr>
+        <w:rPr>
+          <w:lang w:val="nl-BE"/>
+        </w:rPr>
+      </w:pPr>
+      <w:r>
+        <w:rPr>
+          <w:lang w:val="nl-BE"/>
+        </w:rPr>
+        <w:t xml:space="preserve">De applicatie </w:t>
+      </w:r>
+      <w:proofErr w:type="gramStart"/>
+      <w:r>
+        <w:rPr>
+          <w:lang w:val="nl-BE"/>
+        </w:rPr>
+        <w:t>runt</w:t>
+      </w:r>
+      <w:proofErr w:type="gramEnd"/>
+      <w:r>
+        <w:rPr>
+          <w:lang w:val="nl-BE"/>
+        </w:rPr>
+        <w:t xml:space="preserve"> nu enkel voor onze spiegel. </w:t>
+      </w:r>
+      <w:r>
+        <w:rPr>
+          <w:lang w:val="nl-BE"/>
+        </w:rPr>
+        <w:t>Een optie om het IP</w:t>
+      </w:r>
+      <w:r>
+        <w:rPr>
+          <w:lang w:val="nl-BE"/>
+        </w:rPr>
+        <w:noBreakHyphen/>
+        <w:t xml:space="preserve">adres van de tafel in te stellen in de Android </w:t>
+      </w:r>
+      <w:proofErr w:type="spellStart"/>
+      <w:r>
+        <w:rPr>
+          <w:lang w:val="nl-BE"/>
+        </w:rPr>
+        <w:t>app</w:t>
+      </w:r>
+      <w:proofErr w:type="spellEnd"/>
+      <w:r>
+        <w:rPr>
+          <w:lang w:val="nl-BE"/>
+        </w:rPr>
+        <w:t xml:space="preserve"> zou er nog bij kunnen komen. Op deze manier kan de tafel op ieder netwerk aangesloten worden en zonder veel problemen bestuurd worden.</w:t>
+      </w:r>
+    </w:p>
+    <w:p>
+      <w:pPr>
+        <w:rPr>
+          <w:lang w:val="nl-BE"/>
+        </w:rPr>
+      </w:pPr>
+    </w:p>
+    <w:p>
+      <w:pPr>
+        <w:rPr>
+          <w:lang w:val="nl-BE"/>
+        </w:rPr>
+      </w:pPr>
+      <w:r>
+        <w:rPr>
+          <w:lang w:val="nl-BE"/>
+        </w:rPr>
+        <w:t xml:space="preserve">Zoals gezegd hebben we enkel een Android applicatie. Maar dankzij het gebruik van de </w:t>
+      </w:r>
+      <w:proofErr w:type="spellStart"/>
+      <w:r>
+        <w:rPr>
+          <w:lang w:val="nl-BE"/>
+        </w:rPr>
+        <w:t>Raspberry</w:t>
+      </w:r>
+      <w:proofErr w:type="spellEnd"/>
+      <w:r>
+        <w:rPr>
+          <w:lang w:val="nl-BE"/>
+        </w:rPr>
+        <w:t xml:space="preserve"> Pi in combinatie met een Node.js server en API maakt het mogelijk om via een web platform de spiegel over het internet te laten besturen. We zouden dus ee</w:t>
+      </w:r>
+      <w:r>
+        <w:rPr>
+          <w:lang w:val="nl-BE"/>
+        </w:rPr>
+        <w:t>n website kunnen maken zodat je vanuit de browser je spiegel thuis kunt bedienen.</w:t>
+      </w:r>
+    </w:p>
+    <w:p>
+      <w:pPr>
+        <w:rPr>
+          <w:lang w:val="nl-BE"/>
+        </w:rPr>
+      </w:pPr>
+    </w:p>
+    <w:p>
+      <w:pPr>
+        <w:rPr>
+          <w:lang w:val="nl-BE"/>
+        </w:rPr>
+      </w:pPr>
+      <w:r>
+        <w:rPr>
+          <w:lang w:val="nl-BE"/>
+        </w:rPr>
+        <w:t xml:space="preserve">Een laatste uitbreiding is ervoor zorgen dat de gebruiker zelf figuren kan tekenen </w:t>
+      </w:r>
+      <w:r>
+        <w:rPr>
+          <w:lang w:val="nl-BE"/>
+        </w:rPr>
+        <w:t>in de LED</w:t>
+      </w:r>
+      <w:r>
+        <w:rPr>
+          <w:lang w:val="nl-BE"/>
+        </w:rPr>
+        <w:noBreakHyphen/>
+        <w:t xml:space="preserve">matrix, effecten maken </w:t>
+      </w:r>
+      <w:r>
+        <w:rPr>
+          <w:lang w:val="nl-BE"/>
+        </w:rPr>
+        <w:t>en ze meteen ook opslaan.</w:t>
       </w:r>
       <w:bookmarkStart w:id="0" w:name="_GoBack"/>
       <w:bookmarkEnd w:id="0"/>
+    </w:p>
+    <w:p>
+      <w:pPr>
+        <w:rPr>
+          <w:lang w:val="nl-BE"/>
+        </w:rPr>
+      </w:pPr>
+    </w:p>
+    <w:p>
+      <w:pPr>
+        <w:rPr>
+          <w:lang w:val="nl-BE"/>
+        </w:rPr>
+      </w:pPr>
+    </w:p>
+    <w:p>
+      <w:pPr>
+        <w:pStyle w:val="Heading1"/>
+        <w:rPr>
+          <w:lang w:val="nl-BE"/>
+        </w:rPr>
+      </w:pPr>
+      <w:r>
+        <w:rPr>
+          <w:lang w:val="nl-BE"/>
+        </w:rPr>
+        <w:t>Referenties en bibliografie</w:t>
+      </w:r>
     </w:p>
     <w:p>
       <w:pPr>
@@ -4378,7 +4810,7 @@
 </file>
 
 <file path=customXml/itemProps1.xml><?xml version="1.0" encoding="utf-8"?>
-<ds:datastoreItem xmlns:ds="http://schemas.openxmlformats.org/officeDocument/2006/customXml" ds:itemID="{51C7D65A-7103-4F70-BFF5-50705BE87999}">
+<ds:datastoreItem xmlns:ds="http://schemas.openxmlformats.org/officeDocument/2006/customXml" ds:itemID="{1C677988-3755-4E7D-AFD8-2C33162BBBF1}">
   <ds:schemaRefs>
     <ds:schemaRef ds:uri="http://schemas.openxmlformats.org/officeDocument/2006/bibliography"/>
   </ds:schemaRefs>

</xml_diff>

<commit_message>
api response fix + app fix
</commit_message>
<xml_diff>
--- a/documentatie.docx
+++ b/documentatie.docx
@@ -263,6 +263,7 @@
           </w:tcPr>
           <w:p>
             <w:pPr>
+              <w:spacing w:before="120" w:after="120"/>
               <w:rPr>
                 <w:sz w:val="64"/>
                 <w:szCs w:val="64"/>
@@ -298,6 +299,7 @@
           </w:tcPr>
           <w:p>
             <w:pPr>
+              <w:spacing w:before="120" w:after="120"/>
               <w:rPr>
                 <w:sz w:val="32"/>
                 <w:szCs w:val="32"/>
@@ -388,12 +390,9 @@
           <w:lang w:val="nl-BE"/>
         </w:rPr>
         <w:sectPr>
-          <w:headerReference w:type="even" r:id="rId9"/>
-          <w:headerReference w:type="default" r:id="rId10"/>
-          <w:footerReference w:type="even" r:id="rId11"/>
-          <w:footerReference w:type="default" r:id="rId12"/>
-          <w:headerReference w:type="first" r:id="rId13"/>
-          <w:footerReference w:type="first" r:id="rId14"/>
+          <w:headerReference w:type="default" r:id="rId9"/>
+          <w:footerReference w:type="default" r:id="rId10"/>
+          <w:footerReference w:type="first" r:id="rId11"/>
           <w:pgSz w:w="11900" w:h="16840"/>
           <w:pgMar w:top="1134" w:right="1134" w:bottom="1134" w:left="1701" w:header="567" w:footer="567" w:gutter="0"/>
           <w:pgNumType w:start="1"/>
@@ -840,13 +839,27 @@
         </w:rPr>
         <w:t xml:space="preserve">Download URL: </w:t>
       </w:r>
-      <w:hyperlink r:id="rId15" w:history="1">
+      <w:hyperlink r:id="rId12" w:history="1">
         <w:r>
           <w:rPr>
             <w:rStyle w:val="Hyperlink"/>
             <w:lang w:val="en-US"/>
           </w:rPr>
-          <w:t>https://play.google.com/store/apps/details?id=be.howest.nmct.android</w:t>
+          <w:t>https://play.google.c</w:t>
+        </w:r>
+        <w:r>
+          <w:rPr>
+            <w:rStyle w:val="Hyperlink"/>
+            <w:lang w:val="en-US"/>
+          </w:rPr>
+          <w:t>o</w:t>
+        </w:r>
+        <w:r>
+          <w:rPr>
+            <w:rStyle w:val="Hyperlink"/>
+            <w:lang w:val="en-US"/>
+          </w:rPr>
+          <w:t>m/store/apps/details?id=be.howest.nmct.android</w:t>
         </w:r>
       </w:hyperlink>
     </w:p>
@@ -943,7 +956,7 @@
                     </pic:cNvPicPr>
                   </pic:nvPicPr>
                   <pic:blipFill>
-                    <a:blip r:embed="rId16">
+                    <a:blip r:embed="rId13">
                       <a:extLst>
                         <a:ext uri="{28A0092B-C50C-407E-A947-70E740481C1C}">
                           <a14:useLocalDpi xmlns:a14="http://schemas.microsoft.com/office/drawing/2010/main" val="0"/>
@@ -1003,7 +1016,7 @@
                     </pic:cNvPicPr>
                   </pic:nvPicPr>
                   <pic:blipFill>
-                    <a:blip r:embed="rId17">
+                    <a:blip r:embed="rId14">
                       <a:extLst>
                         <a:ext uri="{28A0092B-C50C-407E-A947-70E740481C1C}">
                           <a14:useLocalDpi xmlns:a14="http://schemas.microsoft.com/office/drawing/2010/main" val="0"/>
@@ -1063,7 +1076,7 @@
                     </pic:cNvPicPr>
                   </pic:nvPicPr>
                   <pic:blipFill>
-                    <a:blip r:embed="rId18">
+                    <a:blip r:embed="rId15">
                       <a:extLst>
                         <a:ext uri="{28A0092B-C50C-407E-A947-70E740481C1C}">
                           <a14:useLocalDpi xmlns:a14="http://schemas.microsoft.com/office/drawing/2010/main" val="0"/>
@@ -1274,7 +1287,7 @@
                     </pic:cNvPicPr>
                   </pic:nvPicPr>
                   <pic:blipFill>
-                    <a:blip r:embed="rId19">
+                    <a:blip r:embed="rId16">
                       <a:extLst>
                         <a:ext uri="{28A0092B-C50C-407E-A947-70E740481C1C}">
                           <a14:useLocalDpi xmlns:a14="http://schemas.microsoft.com/office/drawing/2010/main" val="0"/>
@@ -1774,7 +1787,10 @@
         <w:t>en van de gebruiker bijgehouden zodat deze niet iedere keer opnieuw ingesteld moeten worden.</w:t>
       </w:r>
     </w:p>
-    <w:p/>
+    <w:p>
+      <w:bookmarkStart w:id="0" w:name="_GoBack"/>
+      <w:bookmarkEnd w:id="0"/>
+    </w:p>
     <w:p/>
     <w:p>
       <w:pPr>
@@ -2516,8 +2532,6 @@
         </w:rPr>
         <w:t>en ze meteen ook opslaan.</w:t>
       </w:r>
-      <w:bookmarkStart w:id="0" w:name="_GoBack"/>
-      <w:bookmarkEnd w:id="0"/>
     </w:p>
     <w:p>
       <w:pPr>
@@ -2586,16 +2600,6 @@
 </file>
 
 <file path=word/footer1.xml><?xml version="1.0" encoding="utf-8"?>
-<w:ftr xmlns:wpc="http://schemas.microsoft.com/office/word/2010/wordprocessingCanvas" xmlns:mc="http://schemas.openxmlformats.org/markup-compatibility/2006" xmlns:o="urn:schemas-microsoft-com:office:office" xmlns:r="http://schemas.openxmlformats.org/officeDocument/2006/relationships" xmlns:m="http://schemas.openxmlformats.org/officeDocument/2006/math" xmlns:v="urn:schemas-microsoft-com:vml" xmlns:wp14="http://schemas.microsoft.com/office/word/2010/wordprocessingDrawing" xmlns:wp="http://schemas.openxmlformats.org/drawingml/2006/wordprocessingDrawing" xmlns:w10="urn:schemas-microsoft-com:office:word" xmlns:w="http://schemas.openxmlformats.org/wordprocessingml/2006/main" xmlns:w14="http://schemas.microsoft.com/office/word/2010/wordml" xmlns:w15="http://schemas.microsoft.com/office/word/2012/wordml" xmlns:wpg="http://schemas.microsoft.com/office/word/2010/wordprocessingGroup" xmlns:wpi="http://schemas.microsoft.com/office/word/2010/wordprocessingInk" xmlns:wne="http://schemas.microsoft.com/office/word/2006/wordml" xmlns:wps="http://schemas.microsoft.com/office/word/2010/wordprocessingShape" mc:Ignorable="w14 w15 wp14">
-  <w:p>
-    <w:pPr>
-      <w:pStyle w:val="Footer"/>
-    </w:pPr>
-  </w:p>
-</w:ftr>
-</file>
-
-<file path=word/footer2.xml><?xml version="1.0" encoding="utf-8"?>
 <w:ftr xmlns:wpc="http://schemas.microsoft.com/office/word/2010/wordprocessingCanvas" xmlns:mc="http://schemas.openxmlformats.org/markup-compatibility/2006" xmlns:o="urn:schemas-microsoft-com:office:office" xmlns:r="http://schemas.openxmlformats.org/officeDocument/2006/relationships" xmlns:m="http://schemas.openxmlformats.org/officeDocument/2006/math" xmlns:v="urn:schemas-microsoft-com:vml" xmlns:wp14="http://schemas.microsoft.com/office/word/2010/wordprocessingDrawing" xmlns:wp="http://schemas.openxmlformats.org/drawingml/2006/wordprocessingDrawing" xmlns:w10="urn:schemas-microsoft-com:office:word" xmlns:w="http://schemas.openxmlformats.org/wordprocessingml/2006/main" xmlns:w14="http://schemas.microsoft.com/office/word/2010/wordml" xmlns:w15="http://schemas.microsoft.com/office/word/2012/wordml" xmlns:wpg="http://schemas.microsoft.com/office/word/2010/wordprocessingGroup" xmlns:wpi="http://schemas.microsoft.com/office/word/2010/wordprocessingInk" xmlns:wne="http://schemas.microsoft.com/office/word/2006/wordml" xmlns:wps="http://schemas.microsoft.com/office/word/2010/wordprocessingShape" mc:Ignorable="w14 w15 wp14">
   <w:tbl>
     <w:tblPr>
@@ -2751,7 +2755,7 @@
         <w:sz w:val="18"/>
         <w:szCs w:val="18"/>
       </w:rPr>
-      <w:t>3</w:t>
+      <w:t>4</w:t>
     </w:r>
     <w:r>
       <w:rPr>
@@ -2766,7 +2770,7 @@
 </w:ftr>
 </file>
 
-<file path=word/footer3.xml><?xml version="1.0" encoding="utf-8"?>
+<file path=word/footer2.xml><?xml version="1.0" encoding="utf-8"?>
 <w:ftr xmlns:wpc="http://schemas.microsoft.com/office/word/2010/wordprocessingCanvas" xmlns:mc="http://schemas.openxmlformats.org/markup-compatibility/2006" xmlns:o="urn:schemas-microsoft-com:office:office" xmlns:r="http://schemas.openxmlformats.org/officeDocument/2006/relationships" xmlns:m="http://schemas.openxmlformats.org/officeDocument/2006/math" xmlns:v="urn:schemas-microsoft-com:vml" xmlns:wp14="http://schemas.microsoft.com/office/word/2010/wordprocessingDrawing" xmlns:wp="http://schemas.openxmlformats.org/drawingml/2006/wordprocessingDrawing" xmlns:w10="urn:schemas-microsoft-com:office:word" xmlns:w="http://schemas.openxmlformats.org/wordprocessingml/2006/main" xmlns:w14="http://schemas.microsoft.com/office/word/2010/wordml" xmlns:w15="http://schemas.microsoft.com/office/word/2012/wordml" xmlns:wpg="http://schemas.microsoft.com/office/word/2010/wordprocessingGroup" xmlns:wpi="http://schemas.microsoft.com/office/word/2010/wordprocessingInk" xmlns:wne="http://schemas.microsoft.com/office/word/2006/wordml" xmlns:wps="http://schemas.microsoft.com/office/word/2010/wordprocessingShape" mc:Ignorable="w14 w15 wp14">
   <w:tbl>
     <w:tblPr>
@@ -2914,16 +2918,6 @@
 </file>
 
 <file path=word/header1.xml><?xml version="1.0" encoding="utf-8"?>
-<w:hdr xmlns:wpc="http://schemas.microsoft.com/office/word/2010/wordprocessingCanvas" xmlns:mc="http://schemas.openxmlformats.org/markup-compatibility/2006" xmlns:o="urn:schemas-microsoft-com:office:office" xmlns:r="http://schemas.openxmlformats.org/officeDocument/2006/relationships" xmlns:m="http://schemas.openxmlformats.org/officeDocument/2006/math" xmlns:v="urn:schemas-microsoft-com:vml" xmlns:wp14="http://schemas.microsoft.com/office/word/2010/wordprocessingDrawing" xmlns:wp="http://schemas.openxmlformats.org/drawingml/2006/wordprocessingDrawing" xmlns:w10="urn:schemas-microsoft-com:office:word" xmlns:w="http://schemas.openxmlformats.org/wordprocessingml/2006/main" xmlns:w14="http://schemas.microsoft.com/office/word/2010/wordml" xmlns:w15="http://schemas.microsoft.com/office/word/2012/wordml" xmlns:wpg="http://schemas.microsoft.com/office/word/2010/wordprocessingGroup" xmlns:wpi="http://schemas.microsoft.com/office/word/2010/wordprocessingInk" xmlns:wne="http://schemas.microsoft.com/office/word/2006/wordml" xmlns:wps="http://schemas.microsoft.com/office/word/2010/wordprocessingShape" mc:Ignorable="w14 w15 wp14">
-  <w:p>
-    <w:pPr>
-      <w:pStyle w:val="Header"/>
-    </w:pPr>
-  </w:p>
-</w:hdr>
-</file>
-
-<file path=word/header2.xml><?xml version="1.0" encoding="utf-8"?>
 <w:hdr xmlns:wpc="http://schemas.microsoft.com/office/word/2010/wordprocessingCanvas" xmlns:mc="http://schemas.openxmlformats.org/markup-compatibility/2006" xmlns:o="urn:schemas-microsoft-com:office:office" xmlns:r="http://schemas.openxmlformats.org/officeDocument/2006/relationships" xmlns:m="http://schemas.openxmlformats.org/officeDocument/2006/math" xmlns:v="urn:schemas-microsoft-com:vml" xmlns:wp14="http://schemas.microsoft.com/office/word/2010/wordprocessingDrawing" xmlns:wp="http://schemas.openxmlformats.org/drawingml/2006/wordprocessingDrawing" xmlns:w10="urn:schemas-microsoft-com:office:word" xmlns:w="http://schemas.openxmlformats.org/wordprocessingml/2006/main" xmlns:w14="http://schemas.microsoft.com/office/word/2010/wordml" xmlns:w15="http://schemas.microsoft.com/office/word/2012/wordml" xmlns:wpg="http://schemas.microsoft.com/office/word/2010/wordprocessingGroup" xmlns:wpi="http://schemas.microsoft.com/office/word/2010/wordprocessingInk" xmlns:wne="http://schemas.microsoft.com/office/word/2006/wordml" xmlns:wps="http://schemas.microsoft.com/office/word/2010/wordprocessingShape" mc:Ignorable="w14 w15 wp14">
   <w:tbl>
     <w:tblPr>
@@ -3088,22 +3082,12 @@
             <w:pStyle w:val="HeaderOrFooter"/>
           </w:pPr>
           <w:r>
-            <w:t>KORTE TITEL WERKDOCUMENT</w:t>
+            <w:t>PROJECTBESCHRIJVING</w:t>
           </w:r>
         </w:p>
       </w:tc>
     </w:tr>
   </w:tbl>
-  <w:p>
-    <w:pPr>
-      <w:pStyle w:val="Header"/>
-    </w:pPr>
-  </w:p>
-</w:hdr>
-</file>
-
-<file path=word/header3.xml><?xml version="1.0" encoding="utf-8"?>
-<w:hdr xmlns:wpc="http://schemas.microsoft.com/office/word/2010/wordprocessingCanvas" xmlns:mc="http://schemas.openxmlformats.org/markup-compatibility/2006" xmlns:o="urn:schemas-microsoft-com:office:office" xmlns:r="http://schemas.openxmlformats.org/officeDocument/2006/relationships" xmlns:m="http://schemas.openxmlformats.org/officeDocument/2006/math" xmlns:v="urn:schemas-microsoft-com:vml" xmlns:wp14="http://schemas.microsoft.com/office/word/2010/wordprocessingDrawing" xmlns:wp="http://schemas.openxmlformats.org/drawingml/2006/wordprocessingDrawing" xmlns:w10="urn:schemas-microsoft-com:office:word" xmlns:w="http://schemas.openxmlformats.org/wordprocessingml/2006/main" xmlns:w14="http://schemas.microsoft.com/office/word/2010/wordml" xmlns:w15="http://schemas.microsoft.com/office/word/2012/wordml" xmlns:wpg="http://schemas.microsoft.com/office/word/2010/wordprocessingGroup" xmlns:wpi="http://schemas.microsoft.com/office/word/2010/wordprocessingInk" xmlns:wne="http://schemas.microsoft.com/office/word/2006/wordml" xmlns:wps="http://schemas.microsoft.com/office/word/2010/wordprocessingShape" mc:Ignorable="w14 w15 wp14">
   <w:p>
     <w:pPr>
       <w:pStyle w:val="Header"/>
@@ -4482,6 +4466,18 @@
       <w:u w:val="single"/>
     </w:rPr>
   </w:style>
+  <w:style w:type="character" w:styleId="FollowedHyperlink">
+    <w:name w:val="FollowedHyperlink"/>
+    <w:basedOn w:val="DefaultParagraphFont"/>
+    <w:uiPriority w:val="99"/>
+    <w:semiHidden/>
+    <w:unhideWhenUsed/>
+    <w:rsid w:val="00C96551"/>
+    <w:rPr>
+      <w:color w:val="800080" w:themeColor="followedHyperlink"/>
+      <w:u w:val="single"/>
+    </w:rPr>
+  </w:style>
 </w:styles>
 </file>
 
@@ -4810,7 +4806,7 @@
 </file>
 
 <file path=customXml/itemProps1.xml><?xml version="1.0" encoding="utf-8"?>
-<ds:datastoreItem xmlns:ds="http://schemas.openxmlformats.org/officeDocument/2006/customXml" ds:itemID="{1C677988-3755-4E7D-AFD8-2C33162BBBF1}">
+<ds:datastoreItem xmlns:ds="http://schemas.openxmlformats.org/officeDocument/2006/customXml" ds:itemID="{87F6B9AE-1462-4693-9971-3FE4B3EBB091}">
   <ds:schemaRefs>
     <ds:schemaRef ds:uri="http://schemas.openxmlformats.org/officeDocument/2006/bibliography"/>
   </ds:schemaRefs>

</xml_diff>